<commit_message>
Moved the engine and game to separate folders
Made the game and the engine be in separate folders
</commit_message>
<xml_diff>
--- a/Report/Scott White Games Architecure Report.docx
+++ b/Report/Scott White Games Architecure Report.docx
@@ -268,6 +268,21 @@
         </w:rPr>
         <w:lastRenderedPageBreak/>
         <w:t>Another issues I encountered while programming was that I couldn’t figure out how to set up the pathfinding algorithm for the drone, this is because I could get it to come towards the player, but it wasn’t avoiding the walls, which is not the behaviour that I wanted, this meant I had to change the approach and algorithm that I was using the pathfinding by switching to a basic A* algorithm, this wasn’t working at first as it was going back and forth between the same nodes, this made me realize I needed to set a current node, and then calculate the weighted distance from that node instead of from the drone itself. This fixed some of the issues as the drone was now following the shortest path to the player however, it was still travelling through walls, as the nodes with the lowest weighted distance weren’t neighbour nodes, this meant that I had to find a way to distinguish neighbouring nodes, I did this by if they were a certain distance away this would mean that it was a neighbouring node, this solved all the issues I was having and now meant the drone was pathfinding towards the player without going through walls anymore.</w:t>
+      </w:r>
+    </w:p>
+    <w:p>
+      <w:pPr>
+        <w:rPr>
+          <w:sz w:val="24"/>
+          <w:szCs w:val="24"/>
+        </w:rPr>
+      </w:pPr>
+      <w:r>
+        <w:rPr>
+          <w:sz w:val="24"/>
+          <w:szCs w:val="24"/>
+        </w:rPr>
+        <w:t>In addition to this I also had issues when setting up the networking this is because it is something that I am new to, this meant that wrapping my head around it wasn’t very easy. The issues I had were when sending high scores to be saved on the server instead of retrieving the high scores from the server.</w:t>
       </w:r>
     </w:p>
     <w:p>

</xml_diff>